<commit_message>
added questions and title
</commit_message>
<xml_diff>
--- a/DotDodge/Assets/Plague Force.docx
+++ b/DotDodge/Assets/Plague Force.docx
@@ -11,10 +11,147 @@
       </w:r>
     </w:p>
     <w:p/>
-    <w:p>
+    <w:p/>
+    <w:p>
+      <w:pPr>
+        <w:pStyle w:val="Heading1"/>
+      </w:pPr>
+      <w:r>
+        <w:t>Questions</w:t>
+      </w:r>
+    </w:p>
+    <w:p/>
+    <w:p>
+      <w:pPr>
+        <w:pStyle w:val="ListParagraph"/>
+        <w:numPr>
+          <w:ilvl w:val="0"/>
+          <w:numId w:val="1"/>
+        </w:numPr>
+      </w:pPr>
+      <w:r>
+        <w:t>What was your high score?</w:t>
+      </w:r>
+    </w:p>
+    <w:p>
+      <w:pPr>
+        <w:pStyle w:val="ListParagraph"/>
+        <w:numPr>
+          <w:ilvl w:val="0"/>
+          <w:numId w:val="1"/>
+        </w:numPr>
+      </w:pPr>
+      <w:r>
+        <w:t>How difficult is the game?</w:t>
+      </w:r>
+    </w:p>
+    <w:p>
+      <w:pPr>
+        <w:pStyle w:val="ListParagraph"/>
+        <w:numPr>
+          <w:ilvl w:val="0"/>
+          <w:numId w:val="1"/>
+        </w:numPr>
+      </w:pPr>
+      <w:r>
+        <w:t>How would you describe the game to someone who hasn’t played?</w:t>
+      </w:r>
+    </w:p>
+    <w:p>
+      <w:pPr>
+        <w:pStyle w:val="ListParagraph"/>
+        <w:numPr>
+          <w:ilvl w:val="1"/>
+          <w:numId w:val="1"/>
+        </w:numPr>
+      </w:pPr>
+      <w:r>
+        <w:t>Flappy bird</w:t>
+      </w:r>
+    </w:p>
+    <w:p>
+      <w:pPr>
+        <w:pStyle w:val="ListParagraph"/>
+        <w:numPr>
+          <w:ilvl w:val="0"/>
+          <w:numId w:val="1"/>
+        </w:numPr>
+      </w:pPr>
+      <w:r>
+        <w:t>If you were to make up a story behind the game, what would that look like?</w:t>
+      </w:r>
+    </w:p>
+    <w:p>
+      <w:pPr>
+        <w:pStyle w:val="ListParagraph"/>
+        <w:numPr>
+          <w:ilvl w:val="0"/>
+          <w:numId w:val="1"/>
+        </w:numPr>
+      </w:pPr>
+      <w:r>
+        <w:t>Could you see yourself playing this game in your freetime</w:t>
+      </w:r>
       <w:bookmarkStart w:id="0" w:name="_GoBack"/>
       <w:bookmarkEnd w:id="0"/>
-    </w:p>
+      <w:r>
+        <w:t>?</w:t>
+      </w:r>
+    </w:p>
+    <w:p>
+      <w:pPr>
+        <w:pStyle w:val="ListParagraph"/>
+        <w:numPr>
+          <w:ilvl w:val="0"/>
+          <w:numId w:val="1"/>
+        </w:numPr>
+      </w:pPr>
+      <w:r>
+        <w:t>How much time do you think you’d spend playing this game per session?</w:t>
+      </w:r>
+    </w:p>
+    <w:p>
+      <w:pPr>
+        <w:pStyle w:val="ListParagraph"/>
+        <w:numPr>
+          <w:ilvl w:val="0"/>
+          <w:numId w:val="1"/>
+        </w:numPr>
+      </w:pPr>
+      <w:r>
+        <w:t>What is this game about?</w:t>
+      </w:r>
+    </w:p>
+    <w:p>
+      <w:pPr>
+        <w:pStyle w:val="ListParagraph"/>
+        <w:numPr>
+          <w:ilvl w:val="0"/>
+          <w:numId w:val="1"/>
+        </w:numPr>
+      </w:pPr>
+      <w:r>
+        <w:t>What makes this game unique?</w:t>
+      </w:r>
+    </w:p>
+    <w:p>
+      <w:pPr>
+        <w:pStyle w:val="ListParagraph"/>
+        <w:numPr>
+          <w:ilvl w:val="0"/>
+          <w:numId w:val="1"/>
+        </w:numPr>
+      </w:pPr>
+      <w:r>
+        <w:t>What do you think of the sound?</w:t>
+      </w:r>
+    </w:p>
+    <w:p>
+      <w:pPr>
+        <w:ind w:left="360"/>
+      </w:pPr>
+    </w:p>
+    <w:p/>
     <w:sectPr>
       <w:pgSz w:w="12240" w:h="15840"/>
       <w:pgMar w:top="1440" w:right="1440" w:bottom="1440" w:left="1440" w:header="720" w:footer="720" w:gutter="0"/>
@@ -23,6 +160,103 @@
     </w:sectPr>
   </w:body>
 </w:document>
+</file>
+
+<file path=word/numbering.xml><?xml version="1.0" encoding="utf-8"?>
+<w:numbering xmlns:wpc="http://schemas.microsoft.com/office/word/2010/wordprocessingCanvas" xmlns:cx="http://schemas.microsoft.com/office/drawing/2014/chartex" xmlns:cx1="http://schemas.microsoft.com/office/drawing/2015/9/8/chartex" xmlns:cx2="http://schemas.microsoft.com/office/drawing/2015/10/21/chartex" xmlns:cx3="http://schemas.microsoft.com/office/drawing/2016/5/9/chartex" xmlns:cx4="http://schemas.microsoft.com/office/drawing/2016/5/10/chartex" xmlns:cx5="http://schemas.microsoft.com/office/drawing/2016/5/11/chartex" xmlns:cx6="http://schemas.microsoft.com/office/drawing/2016/5/12/chartex" xmlns:cx7="http://schemas.microsoft.com/office/drawing/2016/5/13/chartex" xmlns:cx8="http://schemas.microsoft.com/office/drawing/2016/5/14/chartex" xmlns:mc="http://schemas.openxmlformats.org/markup-compatibility/2006" xmlns:aink="http://schemas.microsoft.com/office/drawing/2016/ink" xmlns:am3d="http://schemas.microsoft.com/office/drawing/2017/model3d" xmlns:o="urn:schemas-microsoft-com:office:office" xmlns:r="http://schemas.openxmlformats.org/officeDocument/2006/relationships" xmlns:m="http://schemas.openxmlformats.org/officeDocument/2006/math" xmlns:v="urn:schemas-microsoft-com:vml" xmlns:wp14="http://schemas.microsoft.com/office/word/2010/wordprocessingDrawing" xmlns:wp="http://schemas.openxmlformats.org/drawingml/2006/wordprocessingDrawing" xmlns:w10="urn:schemas-microsoft-com:office:word" xmlns:w="http://schemas.openxmlformats.org/wordprocessingml/2006/main" xmlns:w14="http://schemas.microsoft.com/office/word/2010/wordml" xmlns:w15="http://schemas.microsoft.com/office/word/2012/wordml" xmlns:w16cid="http://schemas.microsoft.com/office/word/2016/wordml/cid" xmlns:w16se="http://schemas.microsoft.com/office/word/2015/wordml/symex" xmlns:wpg="http://schemas.microsoft.com/office/word/2010/wordprocessingGroup" xmlns:wpi="http://schemas.microsoft.com/office/word/2010/wordprocessingInk" xmlns:wne="http://schemas.microsoft.com/office/word/2006/wordml" xmlns:wps="http://schemas.microsoft.com/office/word/2010/wordprocessingShape" mc:Ignorable="w14 w15 w16se w16cid wp14">
+  <w:abstractNum w:abstractNumId="0" w15:restartNumberingAfterBreak="0">
+    <w:nsid w:val="2DCB01CD"/>
+    <w:multiLevelType w:val="hybridMultilevel"/>
+    <w:tmpl w:val="1DA48B7C"/>
+    <w:lvl w:ilvl="0" w:tplc="0409000F">
+      <w:start w:val="1"/>
+      <w:numFmt w:val="decimal"/>
+      <w:lvlText w:val="%1."/>
+      <w:lvlJc w:val="left"/>
+      <w:pPr>
+        <w:ind w:left="720" w:hanging="360"/>
+      </w:pPr>
+      <w:rPr>
+        <w:rFonts w:hint="default"/>
+      </w:rPr>
+    </w:lvl>
+    <w:lvl w:ilvl="1" w:tplc="04090019">
+      <w:start w:val="1"/>
+      <w:numFmt w:val="lowerLetter"/>
+      <w:lvlText w:val="%2."/>
+      <w:lvlJc w:val="left"/>
+      <w:pPr>
+        <w:ind w:left="1440" w:hanging="360"/>
+      </w:pPr>
+    </w:lvl>
+    <w:lvl w:ilvl="2" w:tplc="0409001B" w:tentative="1">
+      <w:start w:val="1"/>
+      <w:numFmt w:val="lowerRoman"/>
+      <w:lvlText w:val="%3."/>
+      <w:lvlJc w:val="right"/>
+      <w:pPr>
+        <w:ind w:left="2160" w:hanging="180"/>
+      </w:pPr>
+    </w:lvl>
+    <w:lvl w:ilvl="3" w:tplc="0409000F" w:tentative="1">
+      <w:start w:val="1"/>
+      <w:numFmt w:val="decimal"/>
+      <w:lvlText w:val="%4."/>
+      <w:lvlJc w:val="left"/>
+      <w:pPr>
+        <w:ind w:left="2880" w:hanging="360"/>
+      </w:pPr>
+    </w:lvl>
+    <w:lvl w:ilvl="4" w:tplc="04090019" w:tentative="1">
+      <w:start w:val="1"/>
+      <w:numFmt w:val="lowerLetter"/>
+      <w:lvlText w:val="%5."/>
+      <w:lvlJc w:val="left"/>
+      <w:pPr>
+        <w:ind w:left="3600" w:hanging="360"/>
+      </w:pPr>
+    </w:lvl>
+    <w:lvl w:ilvl="5" w:tplc="0409001B" w:tentative="1">
+      <w:start w:val="1"/>
+      <w:numFmt w:val="lowerRoman"/>
+      <w:lvlText w:val="%6."/>
+      <w:lvlJc w:val="right"/>
+      <w:pPr>
+        <w:ind w:left="4320" w:hanging="180"/>
+      </w:pPr>
+    </w:lvl>
+    <w:lvl w:ilvl="6" w:tplc="0409000F" w:tentative="1">
+      <w:start w:val="1"/>
+      <w:numFmt w:val="decimal"/>
+      <w:lvlText w:val="%7."/>
+      <w:lvlJc w:val="left"/>
+      <w:pPr>
+        <w:ind w:left="5040" w:hanging="360"/>
+      </w:pPr>
+    </w:lvl>
+    <w:lvl w:ilvl="7" w:tplc="04090019" w:tentative="1">
+      <w:start w:val="1"/>
+      <w:numFmt w:val="lowerLetter"/>
+      <w:lvlText w:val="%8."/>
+      <w:lvlJc w:val="left"/>
+      <w:pPr>
+        <w:ind w:left="5760" w:hanging="360"/>
+      </w:pPr>
+    </w:lvl>
+    <w:lvl w:ilvl="8" w:tplc="0409001B" w:tentative="1">
+      <w:start w:val="1"/>
+      <w:numFmt w:val="lowerRoman"/>
+      <w:lvlText w:val="%9."/>
+      <w:lvlJc w:val="right"/>
+      <w:pPr>
+        <w:ind w:left="6480" w:hanging="180"/>
+      </w:pPr>
+    </w:lvl>
+  </w:abstractNum>
+  <w:num w:numId="1">
+    <w:abstractNumId w:val="0"/>
+  </w:num>
+</w:numbering>
 </file>
 
 <file path=word/styles.xml><?xml version="1.0" encoding="utf-8"?>
@@ -148,6 +382,7 @@
     <w:lsdException w:name="HTML Sample" w:semiHidden="1" w:unhideWhenUsed="1"/>
     <w:lsdException w:name="HTML Typewriter" w:semiHidden="1" w:unhideWhenUsed="1"/>
     <w:lsdException w:name="HTML Variable" w:semiHidden="1" w:unhideWhenUsed="1"/>
+    <w:lsdException w:name="Normal Table" w:semiHidden="1" w:unhideWhenUsed="1"/>
     <w:lsdException w:name="annotation subject" w:semiHidden="1" w:unhideWhenUsed="1"/>
     <w:lsdException w:name="No List" w:semiHidden="1" w:unhideWhenUsed="1"/>
     <w:lsdException w:name="Outline List 1" w:semiHidden="1" w:unhideWhenUsed="1"/>
@@ -193,9 +428,11 @@
     <w:lsdException w:name="Table Subtle 1" w:semiHidden="1" w:unhideWhenUsed="1"/>
     <w:lsdException w:name="Table Subtle 2" w:semiHidden="1" w:unhideWhenUsed="1"/>
     <w:lsdException w:name="Table Web 1" w:semiHidden="1" w:unhideWhenUsed="1"/>
+    <w:lsdException w:name="Table Web 2" w:semiHidden="1" w:unhideWhenUsed="1"/>
     <w:lsdException w:name="Table Web 3" w:semiHidden="1" w:unhideWhenUsed="1"/>
     <w:lsdException w:name="Balloon Text" w:semiHidden="1" w:unhideWhenUsed="1"/>
     <w:lsdException w:name="Table Grid" w:uiPriority="39"/>
+    <w:lsdException w:name="Table Theme" w:semiHidden="1" w:unhideWhenUsed="1"/>
     <w:lsdException w:name="Placeholder Text" w:semiHidden="1"/>
     <w:lsdException w:name="No Spacing" w:uiPriority="1" w:qFormat="1"/>
     <w:lsdException w:name="Light Shading" w:uiPriority="60"/>
@@ -482,6 +719,17 @@
       <w:sz w:val="32"/>
       <w:szCs w:val="32"/>
     </w:rPr>
+  </w:style>
+  <w:style w:type="paragraph" w:styleId="ListParagraph">
+    <w:name w:val="List Paragraph"/>
+    <w:basedOn w:val="Normal"/>
+    <w:uiPriority w:val="34"/>
+    <w:qFormat/>
+    <w:rsid w:val="00F8064D"/>
+    <w:pPr>
+      <w:ind w:left="720"/>
+      <w:contextualSpacing/>
+    </w:pPr>
   </w:style>
 </w:styles>
 </file>

</xml_diff>

<commit_message>
added images and updated description document
</commit_message>
<xml_diff>
--- a/DotDodge/Assets/Plague Force.docx
+++ b/DotDodge/Assets/Plague Force.docx
@@ -12,9 +12,73 @@
     </w:p>
     <w:p/>
     <w:p>
+      <w:r>
+        <w:t>Our greatest fears have come to life</w:t>
+      </w:r>
+      <w:r>
+        <w:t xml:space="preserve">, the world is out of toilet paper.  Fortunately, you have some to spare.  Put on </w:t>
+      </w:r>
+      <w:r>
+        <w:t>the</w:t>
+      </w:r>
+      <w:r>
+        <w:t xml:space="preserve"> mask, get in </w:t>
+      </w:r>
+      <w:r>
+        <w:t>the</w:t>
+      </w:r>
+      <w:r>
+        <w:t xml:space="preserve"> plane, and prepare for a long flight.    But beware!  Infected bats are all over</w:t>
+      </w:r>
+      <w:r>
+        <w:t xml:space="preserve"> the skies!</w:t>
+      </w:r>
+      <w:r>
+        <w:t xml:space="preserve">  Shoot the bats with syringes before they touch you</w:t>
+      </w:r>
+      <w:r>
+        <w:t>, collect</w:t>
+      </w:r>
+      <w:r>
+        <w:t xml:space="preserve"> toilet paper on your journey</w:t>
+      </w:r>
       <w:bookmarkStart w:id="0" w:name="_GoBack"/>
       <w:bookmarkEnd w:id="0"/>
-    </w:p>
+      <w:r>
+        <w:t>,</w:t>
+      </w:r>
+      <w:r>
+        <w:t xml:space="preserve"> and deliver as much toilet paper as you can!</w:t>
+      </w:r>
+    </w:p>
+    <w:p>
+      <w:r>
+        <w:t xml:space="preserve">You don’t </w:t>
+      </w:r>
+      <w:r>
+        <w:t xml:space="preserve">have toilet paper, a mask, or a plane?  No problem!  Plagueforce is the perfect game to play </w:t>
+      </w:r>
+      <w:r>
+        <w:t xml:space="preserve">during quarantine and </w:t>
+      </w:r>
+      <w:r>
+        <w:t>social distancing.</w:t>
+      </w:r>
+      <w:r>
+        <w:t xml:space="preserve">  Now available for android devices.</w:t>
+      </w:r>
+    </w:p>
+    <w:p>
+      <w:hyperlink r:id="rId5" w:history="1">
+        <w:r>
+          <w:rPr>
+            <w:rStyle w:val="Hyperlink"/>
+          </w:rPr>
+          <w:t>https://play.google.com/store/apps/details?id=com.evanssoftware.coronaforce</w:t>
+        </w:r>
+      </w:hyperlink>
+    </w:p>
+    <w:p/>
     <w:p/>
     <w:p>
       <w:pPr>
@@ -749,6 +813,18 @@
       <w:contextualSpacing/>
     </w:pPr>
   </w:style>
+  <w:style w:type="character" w:styleId="Hyperlink">
+    <w:name w:val="Hyperlink"/>
+    <w:basedOn w:val="DefaultParagraphFont"/>
+    <w:uiPriority w:val="99"/>
+    <w:semiHidden/>
+    <w:unhideWhenUsed/>
+    <w:rsid w:val="00A30521"/>
+    <w:rPr>
+      <w:color w:val="0000FF"/>
+      <w:u w:val="single"/>
+    </w:rPr>
+  </w:style>
 </w:styles>
 </file>
 

</xml_diff>

<commit_message>
removed give up button for web
</commit_message>
<xml_diff>
--- a/DotDodge/Assets/Plague Force.docx
+++ b/DotDodge/Assets/Plague Force.docx
@@ -42,8 +42,6 @@
       <w:r>
         <w:t xml:space="preserve"> toilet paper on your journey</w:t>
       </w:r>
-      <w:bookmarkStart w:id="0" w:name="_GoBack"/>
-      <w:bookmarkEnd w:id="0"/>
       <w:r>
         <w:t>,</w:t>
       </w:r>
@@ -78,8 +76,18 @@
         </w:r>
       </w:hyperlink>
     </w:p>
-    <w:p/>
-    <w:p/>
+    <w:p>
+      <w:hyperlink r:id="rId6" w:history="1">
+        <w:r>
+          <w:rPr>
+            <w:rStyle w:val="Hyperlink"/>
+          </w:rPr>
+          <w:t>https://chrisevans9629.itch.io/plagueforce</w:t>
+        </w:r>
+      </w:hyperlink>
+      <w:bookmarkStart w:id="0" w:name="_GoBack"/>
+      <w:bookmarkEnd w:id="0"/>
+    </w:p>
     <w:p>
       <w:pPr>
         <w:pStyle w:val="Heading1"/>

</xml_diff>

<commit_message>
added youtube video to doc
</commit_message>
<xml_diff>
--- a/DotDodge/Assets/Plague Force.docx
+++ b/DotDodge/Assets/Plague Force.docx
@@ -67,6 +67,16 @@
       </w:r>
     </w:p>
     <w:p>
+      <w:r>
+        <w:t>Android</w:t>
+      </w:r>
+    </w:p>
+    <w:p>
+      <w:pPr>
+        <w:rPr>
+          <w:rStyle w:val="Hyperlink"/>
+        </w:rPr>
+      </w:pPr>
       <w:hyperlink r:id="rId5" w:history="1">
         <w:r>
           <w:rPr>
@@ -75,8 +85,26 @@
           <w:t>https://play.google.com/store/apps/details?id=com.evanssoftware.coronaforce</w:t>
         </w:r>
       </w:hyperlink>
-    </w:p>
-    <w:p>
+      <w:r>
+        <w:rPr>
+          <w:rStyle w:val="Hyperlink"/>
+        </w:rPr>
+        <w:t xml:space="preserve"> </w:t>
+      </w:r>
+    </w:p>
+    <w:p>
+      <w:r>
+        <w:t>PC</w:t>
+      </w:r>
+      <w:bookmarkStart w:id="0" w:name="_GoBack"/>
+      <w:bookmarkEnd w:id="0"/>
+    </w:p>
+    <w:p>
+      <w:pPr>
+        <w:rPr>
+          <w:rStyle w:val="Hyperlink"/>
+        </w:rPr>
+      </w:pPr>
       <w:hyperlink r:id="rId6" w:history="1">
         <w:r>
           <w:rPr>
@@ -85,8 +113,39 @@
           <w:t>https://chrisevans9629.itch.io/plagueforce</w:t>
         </w:r>
       </w:hyperlink>
-      <w:bookmarkStart w:id="0" w:name="_GoBack"/>
-      <w:bookmarkEnd w:id="0"/>
+      <w:r>
+        <w:rPr>
+          <w:rStyle w:val="Hyperlink"/>
+        </w:rPr>
+        <w:t xml:space="preserve"> </w:t>
+      </w:r>
+    </w:p>
+    <w:p>
+      <w:pPr>
+        <w:rPr>
+          <w:rStyle w:val="Hyperlink"/>
+          <w:color w:val="auto"/>
+          <w:u w:val="none"/>
+        </w:rPr>
+      </w:pPr>
+      <w:r>
+        <w:rPr>
+          <w:rStyle w:val="Hyperlink"/>
+          <w:color w:val="auto"/>
+          <w:u w:val="none"/>
+        </w:rPr>
+        <w:t>Youtube Ad</w:t>
+      </w:r>
+    </w:p>
+    <w:p>
+      <w:hyperlink r:id="rId7" w:history="1">
+        <w:r>
+          <w:rPr>
+            <w:rStyle w:val="Hyperlink"/>
+          </w:rPr>
+          <w:t>https://www.youtube.com/watch?v=PHcFsPGbmQ0</w:t>
+        </w:r>
+      </w:hyperlink>
     </w:p>
     <w:p>
       <w:pPr>
@@ -833,6 +892,15 @@
       <w:u w:val="single"/>
     </w:rPr>
   </w:style>
+  <w:style w:type="paragraph" w:styleId="NoSpacing">
+    <w:name w:val="No Spacing"/>
+    <w:uiPriority w:val="1"/>
+    <w:qFormat/>
+    <w:rsid w:val="00A567FC"/>
+    <w:pPr>
+      <w:spacing w:after="0" w:line="240" w:lineRule="auto"/>
+    </w:pPr>
+  </w:style>
 </w:styles>
 </file>
 

</xml_diff>

<commit_message>
fixed null reference exception for spray enemy and updated doc, removing offensive metadata
</commit_message>
<xml_diff>
--- a/DotDodge/Assets/Plague Force.docx
+++ b/DotDodge/Assets/Plague Force.docx
@@ -16,7 +16,12 @@
         <w:t>Our greatest fears have come to life</w:t>
       </w:r>
       <w:r>
-        <w:t xml:space="preserve">, the world is out of toilet paper.  Fortunately, you have some to spare.  Put on </w:t>
+        <w:t>:</w:t>
+      </w:r>
+      <w:bookmarkStart w:id="0" w:name="_GoBack"/>
+      <w:bookmarkEnd w:id="0"/>
+      <w:r>
+        <w:t xml:space="preserve"> the world is out of toilet paper.  Fortunately, you have some to spare.  Put on </w:t>
       </w:r>
       <w:r>
         <w:t>the</w:t>
@@ -47,23 +52,6 @@
       </w:r>
       <w:r>
         <w:t xml:space="preserve"> and deliver as much toilet paper as you can!</w:t>
-      </w:r>
-    </w:p>
-    <w:p>
-      <w:r>
-        <w:t xml:space="preserve">You don’t </w:t>
-      </w:r>
-      <w:r>
-        <w:t xml:space="preserve">have toilet paper, a mask, or a plane?  No problem!  Plagueforce is the perfect game to play </w:t>
-      </w:r>
-      <w:r>
-        <w:t xml:space="preserve">during quarantine and </w:t>
-      </w:r>
-      <w:r>
-        <w:t>social distancing.</w:t>
-      </w:r>
-      <w:r>
-        <w:t xml:space="preserve">  Now available for android devices.</w:t>
       </w:r>
     </w:p>
     <w:p>
@@ -96,8 +84,6 @@
       <w:r>
         <w:t>PC</w:t>
       </w:r>
-      <w:bookmarkStart w:id="0" w:name="_GoBack"/>
-      <w:bookmarkEnd w:id="0"/>
     </w:p>
     <w:p>
       <w:pPr>

</xml_diff>